<commit_message>
finalize nist incident report
</commit_message>
<xml_diff>
--- a/ConnectAndProtectNetworksAndNetworkSecurity/NISTIncidentReportAnalysis/NIST_Incident_Report_Analysis.docx
+++ b/ConnectAndProtectNetworksAndNetworkSecurity/NISTIncidentReportAnalysis/NIST_Incident_Report_Analysis.docx
@@ -22,17 +22,7 @@
           <w:sz w:val="40"/>
           <w:szCs w:val="40"/>
         </w:rPr>
-        <w:t xml:space="preserve">Multimedia Company DDoS Attack: </w:t>
-      </w:r>
-      <w:r>
-        <w:rPr>
-          <w:rFonts w:ascii="Google Sans" w:eastAsia="Google Sans" w:hAnsi="Google Sans" w:cs="Google Sans"/>
-          <w:b/>
-          <w:color w:val="3C4043"/>
-          <w:sz w:val="40"/>
-          <w:szCs w:val="40"/>
-        </w:rPr>
-        <w:t xml:space="preserve">Incident </w:t>
+        <w:t xml:space="preserve">Multimedia Company DDoS Attack: Incident </w:t>
       </w:r>
       <w:r>
         <w:rPr>
@@ -228,6 +218,36 @@
                 <w:rFonts w:ascii="Google Sans" w:eastAsia="Google Sans" w:hAnsi="Google Sans" w:cs="Google Sans"/>
               </w:rPr>
             </w:pPr>
+            <w:r>
+              <w:rPr>
+                <w:rFonts w:ascii="Google Sans" w:eastAsia="Google Sans" w:hAnsi="Google Sans" w:cs="Google Sans"/>
+              </w:rPr>
+              <w:t xml:space="preserve">The incident management team audited the network devices, firewalls, and access policies involved in the attack to identify vulnerabilities in security. The team found that one of the organization’s firewalls was left unconfigured without any port blocking or IP rules. </w:t>
+            </w:r>
+            <w:r>
+              <w:rPr>
+                <w:rFonts w:ascii="Google Sans" w:eastAsia="Google Sans" w:hAnsi="Google Sans" w:cs="Google Sans"/>
+              </w:rPr>
+              <w:t xml:space="preserve">The resulting outage resulted in a total of 2 hours without any business operations or revenue generating services being available. </w:t>
+            </w:r>
+            <w:r>
+              <w:rPr>
+                <w:rFonts w:ascii="Google Sans" w:eastAsia="Google Sans" w:hAnsi="Google Sans" w:cs="Google Sans"/>
+              </w:rPr>
+              <w:t xml:space="preserve">Any data stored within the network must be compared to backups to </w:t>
+            </w:r>
+            <w:r>
+              <w:rPr>
+                <w:rFonts w:ascii="Google Sans" w:eastAsia="Google Sans" w:hAnsi="Google Sans" w:cs="Google Sans"/>
+              </w:rPr>
+              <w:t>identify</w:t>
+            </w:r>
+            <w:r>
+              <w:rPr>
+                <w:rFonts w:ascii="Google Sans" w:eastAsia="Google Sans" w:hAnsi="Google Sans" w:cs="Google Sans"/>
+              </w:rPr>
+              <w:t xml:space="preserve"> any damaged or stolen data. </w:t>
+            </w:r>
           </w:p>
         </w:tc>
       </w:tr>
@@ -279,9 +299,44 @@
               <w:spacing w:line="360" w:lineRule="auto"/>
               <w:rPr>
                 <w:rFonts w:ascii="Google Sans" w:eastAsia="Google Sans" w:hAnsi="Google Sans" w:cs="Google Sans"/>
-                <w:b/>
+                <w:bCs/>
               </w:rPr>
             </w:pPr>
+            <w:r>
+              <w:rPr>
+                <w:rFonts w:ascii="Google Sans" w:eastAsia="Google Sans" w:hAnsi="Google Sans" w:cs="Google Sans"/>
+                <w:bCs/>
+              </w:rPr>
+              <w:t xml:space="preserve">The team has implemented a new firewall rule to limit the rate of incoming ICMP packets, source IP address verification for firewalls, network monitoring software for abnormal traffic patterns, and an </w:t>
+            </w:r>
+            <w:r>
+              <w:rPr>
+                <w:rFonts w:ascii="Google Sans" w:eastAsia="Google Sans" w:hAnsi="Google Sans" w:cs="Google Sans"/>
+                <w:bCs/>
+              </w:rPr>
+              <w:t>Intrusion Detection/Prevention System (</w:t>
+            </w:r>
+            <w:r>
+              <w:rPr>
+                <w:rFonts w:ascii="Google Sans" w:eastAsia="Google Sans" w:hAnsi="Google Sans" w:cs="Google Sans"/>
+                <w:bCs/>
+              </w:rPr>
+              <w:t>IDS/IPS</w:t>
+            </w:r>
+            <w:r>
+              <w:rPr>
+                <w:rFonts w:ascii="Google Sans" w:eastAsia="Google Sans" w:hAnsi="Google Sans" w:cs="Google Sans"/>
+                <w:bCs/>
+              </w:rPr>
+              <w:t>)</w:t>
+            </w:r>
+            <w:r>
+              <w:rPr>
+                <w:rFonts w:ascii="Google Sans" w:eastAsia="Google Sans" w:hAnsi="Google Sans" w:cs="Google Sans"/>
+                <w:bCs/>
+              </w:rPr>
+              <w:t xml:space="preserve"> system to filter suspicious network activity. Additionally, the team will define new baseline configurations for all firewalls to ensure that all firewalls are up to a secure standard. </w:t>
+            </w:r>
           </w:p>
         </w:tc>
       </w:tr>
@@ -335,6 +390,24 @@
                 <w:rFonts w:ascii="Google Sans" w:eastAsia="Google Sans" w:hAnsi="Google Sans" w:cs="Google Sans"/>
               </w:rPr>
             </w:pPr>
+            <w:r>
+              <w:rPr>
+                <w:rFonts w:ascii="Google Sans" w:eastAsia="Google Sans" w:hAnsi="Google Sans" w:cs="Google Sans"/>
+              </w:rPr>
+              <w:t xml:space="preserve">To detect similar attacks and anomalies that could lead to attacks, the team will use firewall logging tools and </w:t>
+            </w:r>
+            <w:r>
+              <w:rPr>
+                <w:rFonts w:ascii="Google Sans" w:eastAsia="Google Sans" w:hAnsi="Google Sans" w:cs="Google Sans"/>
+              </w:rPr>
+              <w:t xml:space="preserve">an IDS to monitor all incoming network traffic from IP addresses not within the internal network. The team will also consider switching to a Next Generation Firewall (NGFW) depending how much the org would benefit from its features like </w:t>
+            </w:r>
+            <w:r>
+              <w:rPr>
+                <w:rFonts w:ascii="Google Sans" w:eastAsia="Google Sans" w:hAnsi="Google Sans" w:cs="Google Sans"/>
+              </w:rPr>
+              <w:t xml:space="preserve">intrusion protection.  </w:t>
+            </w:r>
           </w:p>
         </w:tc>
       </w:tr>
@@ -365,6 +438,7 @@
               <w:rPr>
                 <w:rFonts w:ascii="Google Sans" w:eastAsia="Google Sans" w:hAnsi="Google Sans" w:cs="Google Sans"/>
               </w:rPr>
+              <w:lastRenderedPageBreak/>
               <w:t>Respond</w:t>
             </w:r>
           </w:p>
@@ -388,6 +462,12 @@
                 <w:rFonts w:ascii="Google Sans" w:eastAsia="Google Sans" w:hAnsi="Google Sans" w:cs="Google Sans"/>
               </w:rPr>
             </w:pPr>
+            <w:r>
+              <w:rPr>
+                <w:rFonts w:ascii="Google Sans" w:eastAsia="Google Sans" w:hAnsi="Google Sans" w:cs="Google Sans"/>
+              </w:rPr>
+              <w:t xml:space="preserve">The team has reconfigured firewall and security rules to recognize ICMP floods and similar request flood attacks. The targeted firewall has been reconfigured with strong security rules to match that of the baseline configuration. All security employees have been notified of the cause, response, and results of the attack. We have informed upper management of this event and they will work with content teams to notify customers about the outage. Management will also need to inform law enforcement and other organizations as required by local laws.  </w:t>
+            </w:r>
           </w:p>
         </w:tc>
       </w:tr>
@@ -441,6 +521,90 @@
                 <w:rFonts w:ascii="Google Sans" w:eastAsia="Google Sans" w:hAnsi="Google Sans" w:cs="Google Sans"/>
               </w:rPr>
             </w:pPr>
+            <w:r>
+              <w:rPr>
+                <w:rFonts w:ascii="Google Sans" w:eastAsia="Google Sans" w:hAnsi="Google Sans" w:cs="Google Sans"/>
+              </w:rPr>
+              <w:t xml:space="preserve">The affected server has been reset back to the baseline configuration and is fully functioning. </w:t>
+            </w:r>
+            <w:r>
+              <w:rPr>
+                <w:rFonts w:ascii="Google Sans" w:eastAsia="Google Sans" w:hAnsi="Google Sans" w:cs="Google Sans"/>
+              </w:rPr>
+              <w:t xml:space="preserve">All data or assets related to the server </w:t>
+            </w:r>
+            <w:r>
+              <w:rPr>
+                <w:rFonts w:ascii="Google Sans" w:eastAsia="Google Sans" w:hAnsi="Google Sans" w:cs="Google Sans"/>
+              </w:rPr>
+              <w:t>have</w:t>
+            </w:r>
+            <w:r>
+              <w:rPr>
+                <w:rFonts w:ascii="Google Sans" w:eastAsia="Google Sans" w:hAnsi="Google Sans" w:cs="Google Sans"/>
+              </w:rPr>
+              <w:t xml:space="preserve"> been confirmed to </w:t>
+            </w:r>
+            <w:r>
+              <w:rPr>
+                <w:rFonts w:ascii="Google Sans" w:eastAsia="Google Sans" w:hAnsi="Google Sans" w:cs="Google Sans"/>
+              </w:rPr>
+              <w:t>be reverted to their most recent backups</w:t>
+            </w:r>
+            <w:r>
+              <w:rPr>
+                <w:rFonts w:ascii="Google Sans" w:eastAsia="Google Sans" w:hAnsi="Google Sans" w:cs="Google Sans"/>
+              </w:rPr>
+              <w:t xml:space="preserve">, which </w:t>
+            </w:r>
+            <w:r>
+              <w:rPr>
+                <w:rFonts w:ascii="Google Sans" w:eastAsia="Google Sans" w:hAnsi="Google Sans" w:cs="Google Sans"/>
+              </w:rPr>
+              <w:t>should</w:t>
+            </w:r>
+            <w:r>
+              <w:rPr>
+                <w:rFonts w:ascii="Google Sans" w:eastAsia="Google Sans" w:hAnsi="Google Sans" w:cs="Google Sans"/>
+              </w:rPr>
+              <w:t xml:space="preserve"> be from </w:t>
+            </w:r>
+            <w:r>
+              <w:rPr>
+                <w:rFonts w:ascii="Google Sans" w:eastAsia="Google Sans" w:hAnsi="Google Sans" w:cs="Google Sans"/>
+              </w:rPr>
+              <w:t>the previous</w:t>
+            </w:r>
+            <w:r>
+              <w:rPr>
+                <w:rFonts w:ascii="Google Sans" w:eastAsia="Google Sans" w:hAnsi="Google Sans" w:cs="Google Sans"/>
+              </w:rPr>
+              <w:t xml:space="preserve"> night</w:t>
+            </w:r>
+            <w:r>
+              <w:rPr>
+                <w:rFonts w:ascii="Google Sans" w:eastAsia="Google Sans" w:hAnsi="Google Sans" w:cs="Google Sans"/>
+              </w:rPr>
+              <w:t xml:space="preserve">. </w:t>
+            </w:r>
+            <w:r>
+              <w:rPr>
+                <w:rFonts w:ascii="Google Sans" w:eastAsia="Google Sans" w:hAnsi="Google Sans" w:cs="Google Sans"/>
+              </w:rPr>
+              <w:t>For future attacks like this, external ICMP requests need to be blocked at the firewall level</w:t>
+            </w:r>
+            <w:r>
+              <w:rPr>
+                <w:rFonts w:ascii="Google Sans" w:eastAsia="Google Sans" w:hAnsi="Google Sans" w:cs="Google Sans"/>
+              </w:rPr>
+              <w:t xml:space="preserve"> after confirmation of an ongoing flood. Then, all non-critical network services should be stopped to reduce internal network traffic. Next, critical network services should be restored first. Finally, when the attack has been resolved, security team members can begin restoring non-critical services, </w:t>
+            </w:r>
+            <w:r>
+              <w:rPr>
+                <w:rFonts w:ascii="Google Sans" w:eastAsia="Google Sans" w:hAnsi="Google Sans" w:cs="Google Sans"/>
+              </w:rPr>
+              <w:t xml:space="preserve">restoring damaged systems, and communicating to organization leadership. </w:t>
+            </w:r>
           </w:p>
         </w:tc>
       </w:tr>

</xml_diff>